<commit_message>
commit document for configuring service using config server
</commit_message>
<xml_diff>
--- a/Documents/micro service architecture.docx
+++ b/Documents/micro service architecture.docx
@@ -11,6 +11,7 @@
       <w:r>
         <w:rPr>
           <w:noProof/>
+          <w:lang w:eastAsia="en-US"/>
         </w:rPr>
         <w:drawing>
           <wp:inline distT="0" distB="0" distL="0" distR="0">
@@ -245,12 +246,7 @@
       </w:r>
       <w:proofErr w:type="spellEnd"/>
       <w:r>
-        <w:t xml:space="preserve"> name</w:t>
-      </w:r>
-      <w:bookmarkStart w:id="0" w:name="_GoBack"/>
-      <w:bookmarkEnd w:id="0"/>
-      <w:r>
-        <w:t>, host, port,…)</w:t>
+        <w:t xml:space="preserve"> name, host, port,…)</w:t>
       </w:r>
     </w:p>
     <w:p>
@@ -425,10 +421,7 @@
       </w:r>
       <w:proofErr w:type="spellEnd"/>
       <w:r>
-        <w:t xml:space="preserve"> research</w:t>
-      </w:r>
-      <w:r>
-        <w:t>)</w:t>
+        <w:t xml:space="preserve"> research)</w:t>
       </w:r>
     </w:p>
     <w:p>
@@ -915,10 +908,7 @@
       </w:r>
       <w:proofErr w:type="spellStart"/>
       <w:r>
-        <w:t>c</w:t>
-      </w:r>
-      <w:r>
-        <w:t>ần</w:t>
+        <w:t>cần</w:t>
       </w:r>
       <w:proofErr w:type="spellEnd"/>
       <w:r>
@@ -1010,6 +1000,7 @@
       <w:r>
         <w:rPr>
           <w:noProof/>
+          <w:lang w:eastAsia="en-US"/>
         </w:rPr>
         <w:lastRenderedPageBreak/>
         <w:drawing>
@@ -1080,6 +1071,718 @@
           <w:numId w:val="1"/>
         </w:numPr>
       </w:pPr>
+      <w:proofErr w:type="spellStart"/>
+      <w:r>
+        <w:t>Mỗi</w:t>
+      </w:r>
+      <w:proofErr w:type="spellEnd"/>
+      <w:r>
+        <w:t xml:space="preserve"> </w:t>
+      </w:r>
+      <w:proofErr w:type="spellStart"/>
+      <w:r>
+        <w:t>khi</w:t>
+      </w:r>
+      <w:proofErr w:type="spellEnd"/>
+      <w:r>
+        <w:t xml:space="preserve"> </w:t>
+      </w:r>
+      <w:proofErr w:type="spellStart"/>
+      <w:r>
+        <w:t>có</w:t>
+      </w:r>
+      <w:proofErr w:type="spellEnd"/>
+      <w:r>
+        <w:t xml:space="preserve"> request </w:t>
+      </w:r>
+      <w:proofErr w:type="spellStart"/>
+      <w:r>
+        <w:t>đến</w:t>
+      </w:r>
+      <w:proofErr w:type="spellEnd"/>
+      <w:r>
+        <w:t xml:space="preserve">, API gateway </w:t>
+      </w:r>
+      <w:proofErr w:type="spellStart"/>
+      <w:r>
+        <w:t>sẽ</w:t>
+      </w:r>
+      <w:proofErr w:type="spellEnd"/>
+      <w:r>
+        <w:t xml:space="preserve"> </w:t>
+      </w:r>
+      <w:proofErr w:type="spellStart"/>
+      <w:r>
+        <w:t>lên</w:t>
+      </w:r>
+      <w:proofErr w:type="spellEnd"/>
+      <w:r>
+        <w:t xml:space="preserve"> [discovery service] </w:t>
+      </w:r>
+      <w:proofErr w:type="spellStart"/>
+      <w:r>
+        <w:t>để</w:t>
+      </w:r>
+      <w:proofErr w:type="spellEnd"/>
+      <w:r>
+        <w:t xml:space="preserve"> </w:t>
+      </w:r>
+      <w:proofErr w:type="spellStart"/>
+      <w:r>
+        <w:t>tìm</w:t>
+      </w:r>
+      <w:proofErr w:type="spellEnd"/>
+      <w:r>
+        <w:t xml:space="preserve"> </w:t>
+      </w:r>
+      <w:proofErr w:type="spellStart"/>
+      <w:r>
+        <w:t>đúng</w:t>
+      </w:r>
+      <w:proofErr w:type="spellEnd"/>
+      <w:r>
+        <w:t xml:space="preserve"> </w:t>
+      </w:r>
+      <w:proofErr w:type="spellStart"/>
+      <w:r>
+        <w:t>tên</w:t>
+      </w:r>
+      <w:proofErr w:type="spellEnd"/>
+      <w:r>
+        <w:t xml:space="preserve"> </w:t>
+      </w:r>
+      <w:proofErr w:type="spellStart"/>
+      <w:r>
+        <w:t>đã</w:t>
+      </w:r>
+      <w:proofErr w:type="spellEnd"/>
+      <w:r>
+        <w:t xml:space="preserve"> </w:t>
+      </w:r>
+      <w:proofErr w:type="spellStart"/>
+      <w:r>
+        <w:t>được</w:t>
+      </w:r>
+      <w:proofErr w:type="spellEnd"/>
+      <w:r>
+        <w:t xml:space="preserve"> request </w:t>
+      </w:r>
+      <w:proofErr w:type="spellStart"/>
+      <w:r>
+        <w:t>và</w:t>
+      </w:r>
+      <w:proofErr w:type="spellEnd"/>
+      <w:r>
+        <w:t xml:space="preserve"> </w:t>
+      </w:r>
+      <w:proofErr w:type="spellStart"/>
+      <w:r>
+        <w:t>trả</w:t>
+      </w:r>
+      <w:proofErr w:type="spellEnd"/>
+      <w:r>
+        <w:t xml:space="preserve"> </w:t>
+      </w:r>
+      <w:proofErr w:type="spellStart"/>
+      <w:r>
+        <w:t>về</w:t>
+      </w:r>
+      <w:proofErr w:type="spellEnd"/>
+      <w:r>
+        <w:t xml:space="preserve"> </w:t>
+      </w:r>
+      <w:proofErr w:type="spellStart"/>
+      <w:r>
+        <w:t>đúng</w:t>
+      </w:r>
+      <w:proofErr w:type="spellEnd"/>
+      <w:r>
+        <w:t xml:space="preserve"> service </w:t>
+      </w:r>
+      <w:proofErr w:type="spellStart"/>
+      <w:r>
+        <w:t>được</w:t>
+      </w:r>
+      <w:proofErr w:type="spellEnd"/>
+      <w:r>
+        <w:t xml:space="preserve"> </w:t>
+      </w:r>
+      <w:proofErr w:type="spellStart"/>
+      <w:r>
+        <w:t>đăng</w:t>
+      </w:r>
+      <w:proofErr w:type="spellEnd"/>
+      <w:r>
+        <w:t xml:space="preserve"> </w:t>
+      </w:r>
+      <w:proofErr w:type="spellStart"/>
+      <w:r>
+        <w:t>ký</w:t>
+      </w:r>
+      <w:proofErr w:type="spellEnd"/>
+      <w:r>
+        <w:t xml:space="preserve">. </w:t>
+      </w:r>
+    </w:p>
+    <w:p>
+      <w:pPr>
+        <w:pStyle w:val="ListParagraph"/>
+        <w:numPr>
+          <w:ilvl w:val="0"/>
+          <w:numId w:val="2"/>
+        </w:numPr>
+      </w:pPr>
+      <w:proofErr w:type="spellStart"/>
+      <w:r>
+        <w:t>Config</w:t>
+      </w:r>
+      <w:proofErr w:type="spellEnd"/>
+      <w:r>
+        <w:t xml:space="preserve"> server</w:t>
+      </w:r>
+    </w:p>
+    <w:p>
+      <w:pPr>
+        <w:ind w:left="720"/>
+      </w:pPr>
+      <w:r>
+        <w:t xml:space="preserve">3.1 </w:t>
+      </w:r>
+      <w:proofErr w:type="spellStart"/>
+      <w:r>
+        <w:t>config</w:t>
+      </w:r>
+      <w:proofErr w:type="spellEnd"/>
+      <w:r>
+        <w:t xml:space="preserve"> local file</w:t>
+      </w:r>
+    </w:p>
+    <w:p>
+      <w:r>
+        <w:t xml:space="preserve">Configuration-service </w:t>
+      </w:r>
+      <w:proofErr w:type="spellStart"/>
+      <w:r>
+        <w:t>config</w:t>
+      </w:r>
+      <w:proofErr w:type="spellEnd"/>
+      <w:r>
+        <w:t>:</w:t>
+      </w:r>
+    </w:p>
+    <w:p>
+      <w:r>
+        <w:rPr>
+          <w:noProof/>
+          <w:lang w:eastAsia="en-US"/>
+        </w:rPr>
+        <w:drawing>
+          <wp:inline distT="0" distB="0" distL="0" distR="0">
+            <wp:extent cx="1238250" cy="304800"/>
+            <wp:effectExtent l="0" t="0" r="0" b="0"/>
+            <wp:docPr id="5" name="Picture 5"/>
+            <wp:cNvGraphicFramePr>
+              <a:graphicFrameLocks xmlns:a="http://schemas.openxmlformats.org/drawingml/2006/main" noChangeAspect="1"/>
+            </wp:cNvGraphicFramePr>
+            <a:graphic xmlns:a="http://schemas.openxmlformats.org/drawingml/2006/main">
+              <a:graphicData uri="http://schemas.openxmlformats.org/drawingml/2006/picture">
+                <pic:pic xmlns:pic="http://schemas.openxmlformats.org/drawingml/2006/picture">
+                  <pic:nvPicPr>
+                    <pic:cNvPr id="0" name="Picture 3"/>
+                    <pic:cNvPicPr>
+                      <a:picLocks noChangeAspect="1" noChangeArrowheads="1"/>
+                    </pic:cNvPicPr>
+                  </pic:nvPicPr>
+                  <pic:blipFill>
+                    <a:blip r:embed="rId7">
+                      <a:extLst>
+                        <a:ext uri="{28A0092B-C50C-407E-A947-70E740481C1C}">
+                          <a14:useLocalDpi xmlns:a14="http://schemas.microsoft.com/office/drawing/2010/main" val="0"/>
+                        </a:ext>
+                      </a:extLst>
+                    </a:blip>
+                    <a:srcRect/>
+                    <a:stretch>
+                      <a:fillRect/>
+                    </a:stretch>
+                  </pic:blipFill>
+                  <pic:spPr bwMode="auto">
+                    <a:xfrm>
+                      <a:off x="0" y="0"/>
+                      <a:ext cx="1238250" cy="304800"/>
+                    </a:xfrm>
+                    <a:prstGeom prst="rect">
+                      <a:avLst/>
+                    </a:prstGeom>
+                    <a:noFill/>
+                    <a:ln>
+                      <a:noFill/>
+                    </a:ln>
+                  </pic:spPr>
+                </pic:pic>
+              </a:graphicData>
+            </a:graphic>
+          </wp:inline>
+        </w:drawing>
+      </w:r>
+    </w:p>
+    <w:p>
+      <w:r>
+        <w:rPr>
+          <w:noProof/>
+          <w:lang w:eastAsia="en-US"/>
+        </w:rPr>
+        <w:drawing>
+          <wp:inline distT="0" distB="0" distL="0" distR="0">
+            <wp:extent cx="3840480" cy="1463040"/>
+            <wp:effectExtent l="0" t="0" r="7620" b="3810"/>
+            <wp:docPr id="3" name="Picture 3"/>
+            <wp:cNvGraphicFramePr>
+              <a:graphicFrameLocks xmlns:a="http://schemas.openxmlformats.org/drawingml/2006/main" noChangeAspect="1"/>
+            </wp:cNvGraphicFramePr>
+            <a:graphic xmlns:a="http://schemas.openxmlformats.org/drawingml/2006/main">
+              <a:graphicData uri="http://schemas.openxmlformats.org/drawingml/2006/picture">
+                <pic:pic xmlns:pic="http://schemas.openxmlformats.org/drawingml/2006/picture">
+                  <pic:nvPicPr>
+                    <pic:cNvPr id="0" name="Picture 1"/>
+                    <pic:cNvPicPr>
+                      <a:picLocks noChangeAspect="1" noChangeArrowheads="1"/>
+                    </pic:cNvPicPr>
+                  </pic:nvPicPr>
+                  <pic:blipFill>
+                    <a:blip r:embed="rId8">
+                      <a:extLst>
+                        <a:ext uri="{28A0092B-C50C-407E-A947-70E740481C1C}">
+                          <a14:useLocalDpi xmlns:a14="http://schemas.microsoft.com/office/drawing/2010/main" val="0"/>
+                        </a:ext>
+                      </a:extLst>
+                    </a:blip>
+                    <a:srcRect/>
+                    <a:stretch>
+                      <a:fillRect/>
+                    </a:stretch>
+                  </pic:blipFill>
+                  <pic:spPr bwMode="auto">
+                    <a:xfrm>
+                      <a:off x="0" y="0"/>
+                      <a:ext cx="3840480" cy="1463040"/>
+                    </a:xfrm>
+                    <a:prstGeom prst="rect">
+                      <a:avLst/>
+                    </a:prstGeom>
+                    <a:noFill/>
+                    <a:ln>
+                      <a:noFill/>
+                    </a:ln>
+                  </pic:spPr>
+                </pic:pic>
+              </a:graphicData>
+            </a:graphic>
+          </wp:inline>
+        </w:drawing>
+      </w:r>
+    </w:p>
+    <w:p>
+      <w:proofErr w:type="gramStart"/>
+      <w:r>
+        <w:t>common-</w:t>
+      </w:r>
+      <w:proofErr w:type="spellStart"/>
+      <w:r>
+        <w:t>config</w:t>
+      </w:r>
+      <w:proofErr w:type="spellEnd"/>
+      <w:proofErr w:type="gramEnd"/>
+      <w:r>
+        <w:t xml:space="preserve"> </w:t>
+      </w:r>
+      <w:proofErr w:type="spellStart"/>
+      <w:r>
+        <w:t>là</w:t>
+      </w:r>
+      <w:proofErr w:type="spellEnd"/>
+      <w:r>
+        <w:t xml:space="preserve"> folder </w:t>
+      </w:r>
+      <w:proofErr w:type="spellStart"/>
+      <w:r>
+        <w:t>chứa</w:t>
+      </w:r>
+      <w:proofErr w:type="spellEnd"/>
+      <w:r>
+        <w:t xml:space="preserve"> </w:t>
+      </w:r>
+      <w:proofErr w:type="spellStart"/>
+      <w:r>
+        <w:t>tất</w:t>
+      </w:r>
+      <w:proofErr w:type="spellEnd"/>
+      <w:r>
+        <w:t xml:space="preserve"> </w:t>
+      </w:r>
+      <w:proofErr w:type="spellStart"/>
+      <w:r>
+        <w:t>cả</w:t>
+      </w:r>
+      <w:proofErr w:type="spellEnd"/>
+      <w:r>
+        <w:t xml:space="preserve"> </w:t>
+      </w:r>
+      <w:proofErr w:type="spellStart"/>
+      <w:r>
+        <w:t>config</w:t>
+      </w:r>
+      <w:proofErr w:type="spellEnd"/>
+      <w:r>
+        <w:t xml:space="preserve"> </w:t>
+      </w:r>
+      <w:proofErr w:type="spellStart"/>
+      <w:r>
+        <w:t>của</w:t>
+      </w:r>
+      <w:proofErr w:type="spellEnd"/>
+      <w:r>
+        <w:t xml:space="preserve"> </w:t>
+      </w:r>
+      <w:proofErr w:type="spellStart"/>
+      <w:r>
+        <w:t>mình</w:t>
+      </w:r>
+      <w:proofErr w:type="spellEnd"/>
+      <w:r>
+        <w:t xml:space="preserve"> </w:t>
+      </w:r>
+      <w:proofErr w:type="spellStart"/>
+      <w:r>
+        <w:t>với</w:t>
+      </w:r>
+      <w:proofErr w:type="spellEnd"/>
+      <w:r>
+        <w:t xml:space="preserve"> </w:t>
+      </w:r>
+      <w:proofErr w:type="spellStart"/>
+      <w:r>
+        <w:t>các</w:t>
+      </w:r>
+      <w:proofErr w:type="spellEnd"/>
+      <w:r>
+        <w:t xml:space="preserve"> service</w:t>
+      </w:r>
+    </w:p>
+    <w:p>
+      <w:r>
+        <w:rPr>
+          <w:noProof/>
+          <w:lang w:eastAsia="en-US"/>
+        </w:rPr>
+        <w:drawing>
+          <wp:inline distT="0" distB="0" distL="0" distR="0">
+            <wp:extent cx="2228850" cy="1066800"/>
+            <wp:effectExtent l="0" t="0" r="0" b="0"/>
+            <wp:docPr id="4" name="Picture 4"/>
+            <wp:cNvGraphicFramePr>
+              <a:graphicFrameLocks xmlns:a="http://schemas.openxmlformats.org/drawingml/2006/main" noChangeAspect="1"/>
+            </wp:cNvGraphicFramePr>
+            <a:graphic xmlns:a="http://schemas.openxmlformats.org/drawingml/2006/main">
+              <a:graphicData uri="http://schemas.openxmlformats.org/drawingml/2006/picture">
+                <pic:pic xmlns:pic="http://schemas.openxmlformats.org/drawingml/2006/picture">
+                  <pic:nvPicPr>
+                    <pic:cNvPr id="0" name="Picture 2"/>
+                    <pic:cNvPicPr>
+                      <a:picLocks noChangeAspect="1" noChangeArrowheads="1"/>
+                    </pic:cNvPicPr>
+                  </pic:nvPicPr>
+                  <pic:blipFill>
+                    <a:blip r:embed="rId9">
+                      <a:extLst>
+                        <a:ext uri="{28A0092B-C50C-407E-A947-70E740481C1C}">
+                          <a14:useLocalDpi xmlns:a14="http://schemas.microsoft.com/office/drawing/2010/main" val="0"/>
+                        </a:ext>
+                      </a:extLst>
+                    </a:blip>
+                    <a:srcRect/>
+                    <a:stretch>
+                      <a:fillRect/>
+                    </a:stretch>
+                  </pic:blipFill>
+                  <pic:spPr bwMode="auto">
+                    <a:xfrm>
+                      <a:off x="0" y="0"/>
+                      <a:ext cx="2228850" cy="1066800"/>
+                    </a:xfrm>
+                    <a:prstGeom prst="rect">
+                      <a:avLst/>
+                    </a:prstGeom>
+                    <a:noFill/>
+                    <a:ln>
+                      <a:noFill/>
+                    </a:ln>
+                  </pic:spPr>
+                </pic:pic>
+              </a:graphicData>
+            </a:graphic>
+          </wp:inline>
+        </w:drawing>
+      </w:r>
+    </w:p>
+    <w:p>
+      <w:proofErr w:type="spellStart"/>
+      <w:r>
+        <w:t>Khi</w:t>
+      </w:r>
+      <w:proofErr w:type="spellEnd"/>
+      <w:r>
+        <w:t xml:space="preserve"> [service] </w:t>
+      </w:r>
+      <w:proofErr w:type="spellStart"/>
+      <w:r>
+        <w:t>muốn</w:t>
+      </w:r>
+      <w:proofErr w:type="spellEnd"/>
+      <w:r>
+        <w:t xml:space="preserve"> </w:t>
+      </w:r>
+      <w:proofErr w:type="spellStart"/>
+      <w:r>
+        <w:t>nhận</w:t>
+      </w:r>
+      <w:proofErr w:type="spellEnd"/>
+      <w:r>
+        <w:t xml:space="preserve"> </w:t>
+      </w:r>
+      <w:proofErr w:type="spellStart"/>
+      <w:r>
+        <w:t>được</w:t>
+      </w:r>
+      <w:proofErr w:type="spellEnd"/>
+      <w:r>
+        <w:t xml:space="preserve"> </w:t>
+      </w:r>
+      <w:proofErr w:type="spellStart"/>
+      <w:r>
+        <w:t>config</w:t>
+      </w:r>
+      <w:proofErr w:type="spellEnd"/>
+      <w:r>
+        <w:t xml:space="preserve"> </w:t>
+      </w:r>
+      <w:proofErr w:type="spellStart"/>
+      <w:r>
+        <w:t>từ</w:t>
+      </w:r>
+      <w:proofErr w:type="spellEnd"/>
+      <w:r>
+        <w:t xml:space="preserve"> [configuration service]</w:t>
+      </w:r>
+      <w:proofErr w:type="gramStart"/>
+      <w:r>
+        <w:t>,  [</w:t>
+      </w:r>
+      <w:proofErr w:type="gramEnd"/>
+      <w:r>
+        <w:t xml:space="preserve">service] </w:t>
+      </w:r>
+      <w:proofErr w:type="spellStart"/>
+      <w:r>
+        <w:t>sẽ</w:t>
+      </w:r>
+      <w:proofErr w:type="spellEnd"/>
+      <w:r>
+        <w:t xml:space="preserve"> </w:t>
+      </w:r>
+      <w:proofErr w:type="spellStart"/>
+      <w:r>
+        <w:t>phả</w:t>
+      </w:r>
+      <w:r>
+        <w:t>i</w:t>
+      </w:r>
+      <w:proofErr w:type="spellEnd"/>
+      <w:r>
+        <w:t xml:space="preserve"> </w:t>
+      </w:r>
+      <w:proofErr w:type="spellStart"/>
+      <w:r>
+        <w:t>config</w:t>
+      </w:r>
+      <w:proofErr w:type="spellEnd"/>
+      <w:r>
+        <w:t xml:space="preserve"> </w:t>
+      </w:r>
+      <w:proofErr w:type="spellStart"/>
+      <w:r>
+        <w:t>đến</w:t>
+      </w:r>
+      <w:proofErr w:type="spellEnd"/>
+      <w:r>
+        <w:t xml:space="preserve"> configuration-service</w:t>
+      </w:r>
+      <w:r>
+        <w:t>:</w:t>
+      </w:r>
+    </w:p>
+    <w:p>
+      <w:r>
+        <w:rPr>
+          <w:noProof/>
+          <w:lang w:eastAsia="en-US"/>
+        </w:rPr>
+        <w:lastRenderedPageBreak/>
+        <w:drawing>
+          <wp:inline distT="0" distB="0" distL="0" distR="0">
+            <wp:extent cx="2651760" cy="822960"/>
+            <wp:effectExtent l="0" t="0" r="0" b="0"/>
+            <wp:docPr id="6" name="Picture 6"/>
+            <wp:cNvGraphicFramePr>
+              <a:graphicFrameLocks xmlns:a="http://schemas.openxmlformats.org/drawingml/2006/main" noChangeAspect="1"/>
+            </wp:cNvGraphicFramePr>
+            <a:graphic xmlns:a="http://schemas.openxmlformats.org/drawingml/2006/main">
+              <a:graphicData uri="http://schemas.openxmlformats.org/drawingml/2006/picture">
+                <pic:pic xmlns:pic="http://schemas.openxmlformats.org/drawingml/2006/picture">
+                  <pic:nvPicPr>
+                    <pic:cNvPr id="0" name="Picture 4"/>
+                    <pic:cNvPicPr>
+                      <a:picLocks noChangeAspect="1" noChangeArrowheads="1"/>
+                    </pic:cNvPicPr>
+                  </pic:nvPicPr>
+                  <pic:blipFill>
+                    <a:blip r:embed="rId10">
+                      <a:extLst>
+                        <a:ext uri="{28A0092B-C50C-407E-A947-70E740481C1C}">
+                          <a14:useLocalDpi xmlns:a14="http://schemas.microsoft.com/office/drawing/2010/main" val="0"/>
+                        </a:ext>
+                      </a:extLst>
+                    </a:blip>
+                    <a:srcRect/>
+                    <a:stretch>
+                      <a:fillRect/>
+                    </a:stretch>
+                  </pic:blipFill>
+                  <pic:spPr bwMode="auto">
+                    <a:xfrm>
+                      <a:off x="0" y="0"/>
+                      <a:ext cx="2651760" cy="822960"/>
+                    </a:xfrm>
+                    <a:prstGeom prst="rect">
+                      <a:avLst/>
+                    </a:prstGeom>
+                    <a:noFill/>
+                    <a:ln>
+                      <a:noFill/>
+                    </a:ln>
+                  </pic:spPr>
+                </pic:pic>
+              </a:graphicData>
+            </a:graphic>
+          </wp:inline>
+        </w:drawing>
+      </w:r>
+    </w:p>
+    <w:p>
+      <w:r>
+        <w:t xml:space="preserve">=&gt; </w:t>
+      </w:r>
+      <w:proofErr w:type="gramStart"/>
+      <w:r>
+        <w:t>endpoint</w:t>
+      </w:r>
+      <w:proofErr w:type="gramEnd"/>
+      <w:r>
+        <w:t xml:space="preserve"> </w:t>
+      </w:r>
+      <w:proofErr w:type="spellStart"/>
+      <w:r>
+        <w:t>của</w:t>
+      </w:r>
+      <w:proofErr w:type="spellEnd"/>
+      <w:r>
+        <w:t xml:space="preserve"> configuration-service </w:t>
+      </w:r>
+      <w:proofErr w:type="spellStart"/>
+      <w:r>
+        <w:t>trả</w:t>
+      </w:r>
+      <w:proofErr w:type="spellEnd"/>
+      <w:r>
+        <w:t xml:space="preserve"> </w:t>
+      </w:r>
+      <w:proofErr w:type="spellStart"/>
+      <w:r>
+        <w:t>về</w:t>
+      </w:r>
+      <w:proofErr w:type="spellEnd"/>
+      <w:r>
+        <w:t xml:space="preserve"> </w:t>
+      </w:r>
+      <w:proofErr w:type="spellStart"/>
+      <w:r>
+        <w:t>json</w:t>
+      </w:r>
+      <w:proofErr w:type="spellEnd"/>
+      <w:r>
+        <w:t xml:space="preserve"> : http://localhost:9090/account-service/dev </w:t>
+      </w:r>
+    </w:p>
+    <w:p>
+      <w:pPr>
+        <w:ind w:firstLine="720"/>
+      </w:pPr>
+      <w:r>
+        <w:t xml:space="preserve">3.2 auto </w:t>
+      </w:r>
+      <w:proofErr w:type="gramStart"/>
+      <w:r>
+        <w:t xml:space="preserve">configure  </w:t>
+      </w:r>
+      <w:r>
+        <w:t>service</w:t>
+      </w:r>
+      <w:proofErr w:type="gramEnd"/>
+      <w:r>
+        <w:t xml:space="preserve"> </w:t>
+      </w:r>
+      <w:proofErr w:type="spellStart"/>
+      <w:r>
+        <w:t>sau</w:t>
+      </w:r>
+      <w:proofErr w:type="spellEnd"/>
+      <w:r>
+        <w:t xml:space="preserve"> </w:t>
+      </w:r>
+      <w:proofErr w:type="spellStart"/>
+      <w:r>
+        <w:t>khi</w:t>
+      </w:r>
+      <w:proofErr w:type="spellEnd"/>
+      <w:r>
+        <w:t xml:space="preserve"> com</w:t>
+      </w:r>
+      <w:bookmarkStart w:id="0" w:name="_GoBack"/>
+      <w:bookmarkEnd w:id="0"/>
+      <w:r>
+        <w:t xml:space="preserve">mit file </w:t>
+      </w:r>
+      <w:proofErr w:type="spellStart"/>
+      <w:r>
+        <w:t>config</w:t>
+      </w:r>
+      <w:proofErr w:type="spellEnd"/>
+      <w:r>
+        <w:t xml:space="preserve"> </w:t>
+      </w:r>
+      <w:proofErr w:type="spellStart"/>
+      <w:r>
+        <w:t>lên</w:t>
+      </w:r>
+      <w:proofErr w:type="spellEnd"/>
+      <w:r>
+        <w:t xml:space="preserve"> repository</w:t>
+      </w:r>
+    </w:p>
+    <w:p>
+      <w:pPr>
+        <w:ind w:firstLine="720"/>
+      </w:pPr>
     </w:p>
     <w:sectPr>
       <w:pgSz w:w="12240" w:h="15840"/>
@@ -1093,7 +1796,120 @@
 
 <file path=word/numbering.xml><?xml version="1.0" encoding="utf-8"?>
 <w:numbering xmlns:wpc="http://schemas.microsoft.com/office/word/2010/wordprocessingCanvas" xmlns:mc="http://schemas.openxmlformats.org/markup-compatibility/2006" xmlns:o="urn:schemas-microsoft-com:office:office" xmlns:r="http://schemas.openxmlformats.org/officeDocument/2006/relationships" xmlns:m="http://schemas.openxmlformats.org/officeDocument/2006/math" xmlns:v="urn:schemas-microsoft-com:vml" xmlns:wp14="http://schemas.microsoft.com/office/word/2010/wordprocessingDrawing" xmlns:wp="http://schemas.openxmlformats.org/drawingml/2006/wordprocessingDrawing" xmlns:w10="urn:schemas-microsoft-com:office:word" xmlns:w="http://schemas.openxmlformats.org/wordprocessingml/2006/main" xmlns:w14="http://schemas.microsoft.com/office/word/2010/wordml" xmlns:w15="http://schemas.microsoft.com/office/word/2012/wordml" xmlns:wpg="http://schemas.microsoft.com/office/word/2010/wordprocessingGroup" xmlns:wpi="http://schemas.microsoft.com/office/word/2010/wordprocessingInk" xmlns:wne="http://schemas.microsoft.com/office/word/2006/wordml" xmlns:wps="http://schemas.microsoft.com/office/word/2010/wordprocessingShape" mc:Ignorable="w14 w15 wp14">
-  <w:abstractNum w:abstractNumId="0" w15:restartNumberingAfterBreak="0">
+  <w:abstractNum w:abstractNumId="0">
+    <w:nsid w:val="09187DA1"/>
+    <w:multiLevelType w:val="hybridMultilevel"/>
+    <w:tmpl w:val="E9D08A9E"/>
+    <w:lvl w:ilvl="0" w:tplc="13B2EE42">
+      <w:start w:val="2"/>
+      <w:numFmt w:val="bullet"/>
+      <w:lvlText w:val=""/>
+      <w:lvlJc w:val="left"/>
+      <w:pPr>
+        <w:ind w:left="720" w:hanging="360"/>
+      </w:pPr>
+      <w:rPr>
+        <w:rFonts w:ascii="Wingdings" w:eastAsiaTheme="minorEastAsia" w:hAnsi="Wingdings" w:cstheme="minorBidi" w:hint="default"/>
+      </w:rPr>
+    </w:lvl>
+    <w:lvl w:ilvl="1" w:tplc="04090003" w:tentative="1">
+      <w:start w:val="1"/>
+      <w:numFmt w:val="bullet"/>
+      <w:lvlText w:val="o"/>
+      <w:lvlJc w:val="left"/>
+      <w:pPr>
+        <w:ind w:left="1440" w:hanging="360"/>
+      </w:pPr>
+      <w:rPr>
+        <w:rFonts w:ascii="Courier New" w:hAnsi="Courier New" w:cs="Courier New" w:hint="default"/>
+      </w:rPr>
+    </w:lvl>
+    <w:lvl w:ilvl="2" w:tplc="04090005" w:tentative="1">
+      <w:start w:val="1"/>
+      <w:numFmt w:val="bullet"/>
+      <w:lvlText w:val=""/>
+      <w:lvlJc w:val="left"/>
+      <w:pPr>
+        <w:ind w:left="2160" w:hanging="360"/>
+      </w:pPr>
+      <w:rPr>
+        <w:rFonts w:ascii="Wingdings" w:hAnsi="Wingdings" w:hint="default"/>
+      </w:rPr>
+    </w:lvl>
+    <w:lvl w:ilvl="3" w:tplc="04090001" w:tentative="1">
+      <w:start w:val="1"/>
+      <w:numFmt w:val="bullet"/>
+      <w:lvlText w:val=""/>
+      <w:lvlJc w:val="left"/>
+      <w:pPr>
+        <w:ind w:left="2880" w:hanging="360"/>
+      </w:pPr>
+      <w:rPr>
+        <w:rFonts w:ascii="Symbol" w:hAnsi="Symbol" w:hint="default"/>
+      </w:rPr>
+    </w:lvl>
+    <w:lvl w:ilvl="4" w:tplc="04090003" w:tentative="1">
+      <w:start w:val="1"/>
+      <w:numFmt w:val="bullet"/>
+      <w:lvlText w:val="o"/>
+      <w:lvlJc w:val="left"/>
+      <w:pPr>
+        <w:ind w:left="3600" w:hanging="360"/>
+      </w:pPr>
+      <w:rPr>
+        <w:rFonts w:ascii="Courier New" w:hAnsi="Courier New" w:cs="Courier New" w:hint="default"/>
+      </w:rPr>
+    </w:lvl>
+    <w:lvl w:ilvl="5" w:tplc="04090005" w:tentative="1">
+      <w:start w:val="1"/>
+      <w:numFmt w:val="bullet"/>
+      <w:lvlText w:val=""/>
+      <w:lvlJc w:val="left"/>
+      <w:pPr>
+        <w:ind w:left="4320" w:hanging="360"/>
+      </w:pPr>
+      <w:rPr>
+        <w:rFonts w:ascii="Wingdings" w:hAnsi="Wingdings" w:hint="default"/>
+      </w:rPr>
+    </w:lvl>
+    <w:lvl w:ilvl="6" w:tplc="04090001" w:tentative="1">
+      <w:start w:val="1"/>
+      <w:numFmt w:val="bullet"/>
+      <w:lvlText w:val=""/>
+      <w:lvlJc w:val="left"/>
+      <w:pPr>
+        <w:ind w:left="5040" w:hanging="360"/>
+      </w:pPr>
+      <w:rPr>
+        <w:rFonts w:ascii="Symbol" w:hAnsi="Symbol" w:hint="default"/>
+      </w:rPr>
+    </w:lvl>
+    <w:lvl w:ilvl="7" w:tplc="04090003" w:tentative="1">
+      <w:start w:val="1"/>
+      <w:numFmt w:val="bullet"/>
+      <w:lvlText w:val="o"/>
+      <w:lvlJc w:val="left"/>
+      <w:pPr>
+        <w:ind w:left="5760" w:hanging="360"/>
+      </w:pPr>
+      <w:rPr>
+        <w:rFonts w:ascii="Courier New" w:hAnsi="Courier New" w:cs="Courier New" w:hint="default"/>
+      </w:rPr>
+    </w:lvl>
+    <w:lvl w:ilvl="8" w:tplc="04090005" w:tentative="1">
+      <w:start w:val="1"/>
+      <w:numFmt w:val="bullet"/>
+      <w:lvlText w:val=""/>
+      <w:lvlJc w:val="left"/>
+      <w:pPr>
+        <w:ind w:left="6480" w:hanging="360"/>
+      </w:pPr>
+      <w:rPr>
+        <w:rFonts w:ascii="Wingdings" w:hAnsi="Wingdings" w:hint="default"/>
+      </w:rPr>
+    </w:lvl>
+  </w:abstractNum>
+  <w:abstractNum w:abstractNumId="1">
     <w:nsid w:val="65A54ACC"/>
     <w:multiLevelType w:val="hybridMultilevel"/>
     <w:tmpl w:val="D236FC68"/>
@@ -1109,7 +1925,7 @@
         <w:rFonts w:hint="default"/>
       </w:rPr>
     </w:lvl>
-    <w:lvl w:ilvl="1" w:tplc="04090019" w:tentative="1">
+    <w:lvl w:ilvl="1" w:tplc="04090019">
       <w:start w:val="1"/>
       <w:numFmt w:val="lowerLetter"/>
       <w:lvlText w:val="%2."/>
@@ -1182,7 +1998,7 @@
       </w:pPr>
     </w:lvl>
   </w:abstractNum>
-  <w:abstractNum w:abstractNumId="1" w15:restartNumberingAfterBreak="0">
+  <w:abstractNum w:abstractNumId="2">
     <w:nsid w:val="73456200"/>
     <w:multiLevelType w:val="hybridMultilevel"/>
     <w:tmpl w:val="7D48C396"/>
@@ -1295,9 +2111,12 @@
     </w:lvl>
   </w:abstractNum>
   <w:num w:numId="1">
+    <w:abstractNumId w:val="2"/>
+  </w:num>
+  <w:num w:numId="2">
     <w:abstractNumId w:val="1"/>
   </w:num>
-  <w:num w:numId="2">
+  <w:num w:numId="3">
     <w:abstractNumId w:val="0"/>
   </w:num>
 </w:numbering>
@@ -1735,6 +2554,17 @@
       <w:contextualSpacing/>
     </w:pPr>
   </w:style>
+  <w:style w:type="character" w:styleId="Hyperlink">
+    <w:name w:val="Hyperlink"/>
+    <w:basedOn w:val="DefaultParagraphFont"/>
+    <w:uiPriority w:val="99"/>
+    <w:unhideWhenUsed/>
+    <w:rsid w:val="00B21359"/>
+    <w:rPr>
+      <w:color w:val="0563C1" w:themeColor="hyperlink"/>
+      <w:u w:val="single"/>
+    </w:rPr>
+  </w:style>
 </w:styles>
 </file>
 

</xml_diff>